<commit_message>
OpenMP run till n=3000
</commit_message>
<xml_diff>
--- a/Documents/Runtime Serial.docx
+++ b/Documents/Runtime Serial.docx
@@ -253,9 +253,9 @@
       <w:r>
         <w:drawing>
           <wp:inline distT="0" distB="0" distL="114300" distR="114300">
-            <wp:extent cx="4919980" cy="2576830"/>
-            <wp:effectExtent l="0" t="0" r="4445" b="4445"/>
-            <wp:docPr id="3" name="Picture 2"/>
+            <wp:extent cx="4919980" cy="2543175"/>
+            <wp:effectExtent l="0" t="0" r="4445" b="0"/>
+            <wp:docPr id="3" name="Picture 1"/>
             <wp:cNvGraphicFramePr>
               <a:graphicFrameLocks xmlns:a="http://schemas.openxmlformats.org/drawingml/2006/main" noChangeAspect="1"/>
             </wp:cNvGraphicFramePr>
@@ -263,7 +263,7 @@
               <a:graphicData uri="http://schemas.openxmlformats.org/drawingml/2006/picture">
                 <pic:pic xmlns:pic="http://schemas.openxmlformats.org/drawingml/2006/picture">
                   <pic:nvPicPr>
-                    <pic:cNvPr id="3" name="Picture 2"/>
+                    <pic:cNvPr id="3" name="Picture 1"/>
                     <pic:cNvPicPr>
                       <a:picLocks noChangeAspect="1"/>
                     </pic:cNvPicPr>
@@ -277,7 +277,7 @@
                   <pic:spPr>
                     <a:xfrm>
                       <a:off x="0" y="0"/>
-                      <a:ext cx="4919980" cy="2576830"/>
+                      <a:ext cx="4919980" cy="2543175"/>
                     </a:xfrm>
                     <a:prstGeom prst="rect">
                       <a:avLst/>
@@ -293,6 +293,8 @@
           </wp:inline>
         </w:drawing>
       </w:r>
+      <w:bookmarkStart w:id="0" w:name="_GoBack"/>
+      <w:bookmarkEnd w:id="0"/>
     </w:p>
     <w:p>
       <w:pPr>
@@ -883,6 +885,49 @@
           <w:lang w:val="en-US" w:eastAsia="zh-CN" w:bidi="ar"/>
         </w:rPr>
       </w:pPr>
+      <w:r>
+        <w:drawing>
+          <wp:inline distT="0" distB="0" distL="114300" distR="114300">
+            <wp:extent cx="4919980" cy="2576830"/>
+            <wp:effectExtent l="0" t="0" r="4445" b="4445"/>
+            <wp:docPr id="7" name="Picture 1"/>
+            <wp:cNvGraphicFramePr>
+              <a:graphicFrameLocks xmlns:a="http://schemas.openxmlformats.org/drawingml/2006/main" noChangeAspect="1"/>
+            </wp:cNvGraphicFramePr>
+            <a:graphic xmlns:a="http://schemas.openxmlformats.org/drawingml/2006/main">
+              <a:graphicData uri="http://schemas.openxmlformats.org/drawingml/2006/picture">
+                <pic:pic xmlns:pic="http://schemas.openxmlformats.org/drawingml/2006/picture">
+                  <pic:nvPicPr>
+                    <pic:cNvPr id="7" name="Picture 1"/>
+                    <pic:cNvPicPr>
+                      <a:picLocks noChangeAspect="1"/>
+                    </pic:cNvPicPr>
+                  </pic:nvPicPr>
+                  <pic:blipFill>
+                    <a:blip r:embed="rId9"/>
+                    <a:stretch>
+                      <a:fillRect/>
+                    </a:stretch>
+                  </pic:blipFill>
+                  <pic:spPr>
+                    <a:xfrm>
+                      <a:off x="0" y="0"/>
+                      <a:ext cx="4919980" cy="2576830"/>
+                    </a:xfrm>
+                    <a:prstGeom prst="rect">
+                      <a:avLst/>
+                    </a:prstGeom>
+                    <a:noFill/>
+                    <a:ln>
+                      <a:noFill/>
+                    </a:ln>
+                  </pic:spPr>
+                </pic:pic>
+              </a:graphicData>
+            </a:graphic>
+          </wp:inline>
+        </w:drawing>
+      </w:r>
     </w:p>
     <w:p>
       <w:pPr>
@@ -945,8 +990,6 @@
           <w:lang w:val="en-US" w:eastAsia="zh-CN" w:bidi="ar"/>
         </w:rPr>
       </w:pPr>
-      <w:bookmarkStart w:id="0" w:name="_GoBack"/>
-      <w:bookmarkEnd w:id="0"/>
       <w:r>
         <w:rPr>
           <w:rFonts w:hint="default" w:ascii="DejaVu Sans Mono" w:hAnsi="DejaVu Sans Mono" w:eastAsia="SimSun" w:cs="DejaVu Sans Mono"/>
@@ -963,6 +1006,76 @@
           <w:lang w:val="en-US" w:eastAsia="zh-CN" w:bidi="ar"/>
         </w:rPr>
         <w:t>n = 7000</w:t>
+      </w:r>
+    </w:p>
+    <w:p>
+      <w:pPr>
+        <w:keepNext w:val="0"/>
+        <w:keepLines w:val="0"/>
+        <w:widowControl/>
+        <w:numPr>
+          <w:ilvl w:val="0"/>
+          <w:numId w:val="0"/>
+        </w:numPr>
+        <w:suppressLineNumbers w:val="0"/>
+        <w:jc w:val="left"/>
+        <w:rPr>
+          <w:rFonts w:hint="default" w:ascii="DejaVu Sans Mono" w:hAnsi="DejaVu Sans Mono" w:eastAsia="SimSun" w:cs="DejaVu Sans Mono"/>
+          <w:b/>
+          <w:bCs/>
+          <w:i w:val="0"/>
+          <w:iCs w:val="0"/>
+          <w:color w:val="000000"/>
+          <w:kern w:val="0"/>
+          <w:sz w:val="28"/>
+          <w:szCs w:val="28"/>
+          <w:u w:val="none"/>
+          <w:vertAlign w:val="baseline"/>
+          <w:lang w:val="en-US" w:eastAsia="zh-CN" w:bidi="ar"/>
+        </w:rPr>
+      </w:pPr>
+      <w:r>
+        <w:drawing>
+          <wp:inline distT="0" distB="0" distL="114300" distR="114300">
+            <wp:extent cx="4919980" cy="2576830"/>
+            <wp:effectExtent l="0" t="0" r="4445" b="4445"/>
+            <wp:docPr id="8" name="Picture 2"/>
+            <wp:cNvGraphicFramePr>
+              <a:graphicFrameLocks xmlns:a="http://schemas.openxmlformats.org/drawingml/2006/main" noChangeAspect="1"/>
+            </wp:cNvGraphicFramePr>
+            <a:graphic xmlns:a="http://schemas.openxmlformats.org/drawingml/2006/main">
+              <a:graphicData uri="http://schemas.openxmlformats.org/drawingml/2006/picture">
+                <pic:pic xmlns:pic="http://schemas.openxmlformats.org/drawingml/2006/picture">
+                  <pic:nvPicPr>
+                    <pic:cNvPr id="8" name="Picture 2"/>
+                    <pic:cNvPicPr>
+                      <a:picLocks noChangeAspect="1"/>
+                    </pic:cNvPicPr>
+                  </pic:nvPicPr>
+                  <pic:blipFill>
+                    <a:blip r:embed="rId10"/>
+                    <a:stretch>
+                      <a:fillRect/>
+                    </a:stretch>
+                  </pic:blipFill>
+                  <pic:spPr>
+                    <a:xfrm>
+                      <a:off x="0" y="0"/>
+                      <a:ext cx="4919980" cy="2576830"/>
+                    </a:xfrm>
+                    <a:prstGeom prst="rect">
+                      <a:avLst/>
+                    </a:prstGeom>
+                    <a:noFill/>
+                    <a:ln>
+                      <a:noFill/>
+                    </a:ln>
+                  </pic:spPr>
+                </pic:pic>
+              </a:graphicData>
+            </a:graphic>
+          </wp:inline>
+        </w:drawing>
       </w:r>
     </w:p>
     <w:p>
@@ -1061,7 +1174,7 @@
                     </pic:cNvPicPr>
                   </pic:nvPicPr>
                   <pic:blipFill>
-                    <a:blip r:embed="rId9"/>
+                    <a:blip r:embed="rId11"/>
                     <a:stretch>
                       <a:fillRect/>
                     </a:stretch>

</xml_diff>